<commit_message>
Email form opening with correct line breaks
</commit_message>
<xml_diff>
--- a/documents/notes.docx
+++ b/documents/notes.docx
@@ -64,15 +64,12 @@
                 <w:ilvl w:val="0"/>
                 <w:numId w:val="1"/>
               </w:numPr>
-              <w:rPr>
-                <w:rFonts w:cstheme="minorHAnsi"/>
-              </w:rPr>
-            </w:pPr>
-            <w:r>
-              <w:rPr>
-                <w:rFonts w:cstheme="minorHAnsi"/>
-              </w:rPr>
-              <w:t>Sort remaining politicians:</w:t>
+            </w:pPr>
+            <w:r>
+              <w:t>De-</w:t>
+            </w:r>
+            <w:r>
+              <w:t>server</w:t>
             </w:r>
           </w:p>
           <w:p>
@@ -82,15 +79,9 @@
                 <w:ilvl w:val="1"/>
                 <w:numId w:val="1"/>
               </w:numPr>
-              <w:rPr>
-                <w:rFonts w:cstheme="minorHAnsi"/>
-              </w:rPr>
-            </w:pPr>
-            <w:r>
-              <w:rPr>
-                <w:rFonts w:cstheme="minorHAnsi"/>
-              </w:rPr>
-              <w:t>Kim Jong Un</w:t>
+            </w:pPr>
+            <w:r>
+              <w:t>Request bot</w:t>
             </w:r>
           </w:p>
           <w:p>
@@ -102,10 +93,36 @@
               </w:numPr>
             </w:pPr>
             <w:r>
-              <w:rPr>
-                <w:rFonts w:cstheme="minorHAnsi"/>
-              </w:rPr>
-              <w:t>Jeremy Corbyn</w:t>
+              <w:t xml:space="preserve">Contact </w:t>
+            </w:r>
+            <w:r>
+              <w:t>page</w:t>
+            </w:r>
+          </w:p>
+          <w:p>
+            <w:pPr>
+              <w:pStyle w:val="ListParagraph"/>
+              <w:numPr>
+                <w:ilvl w:val="1"/>
+                <w:numId w:val="1"/>
+              </w:numPr>
+            </w:pPr>
+            <w:r>
+              <w:t>Error messages in JS</w:t>
+            </w:r>
+            <w:bookmarkStart w:id="0" w:name="_GoBack"/>
+            <w:bookmarkEnd w:id="0"/>
+          </w:p>
+          <w:p>
+            <w:pPr>
+              <w:pStyle w:val="ListParagraph"/>
+              <w:numPr>
+                <w:ilvl w:val="1"/>
+                <w:numId w:val="1"/>
+              </w:numPr>
+            </w:pPr>
+            <w:r>
+              <w:t>Test with xampp stopped</w:t>
             </w:r>
           </w:p>
         </w:tc>
@@ -147,19 +164,7 @@
               </w:numPr>
             </w:pPr>
             <w:r>
-              <w:t>Make logo larger</w:t>
-            </w:r>
-          </w:p>
-          <w:p>
-            <w:pPr>
-              <w:pStyle w:val="ListParagraph"/>
-              <w:numPr>
-                <w:ilvl w:val="1"/>
-                <w:numId w:val="1"/>
-              </w:numPr>
-            </w:pPr>
-            <w:r>
-              <w:t>Build custom header</w:t>
+              <w:t>About page</w:t>
             </w:r>
           </w:p>
           <w:p>
@@ -171,7 +176,7 @@
               </w:numPr>
             </w:pPr>
             <w:r>
-              <w:t>Centre banner</w:t>
+              <w:t>Images black and white</w:t>
             </w:r>
           </w:p>
           <w:p>
@@ -183,10 +188,7 @@
               </w:numPr>
             </w:pPr>
             <w:r>
-              <w:t>Image borders</w:t>
-            </w:r>
-            <w:r>
-              <w:t xml:space="preserve"> (inc Johnson)</w:t>
+              <w:t>mb2 for cards and buttons so they're spaced better</w:t>
             </w:r>
           </w:p>
           <w:p>
@@ -198,39 +200,10 @@
               </w:numPr>
             </w:pPr>
             <w:r>
-              <w:t xml:space="preserve">Add some lines to break up the home page: </w:t>
-            </w:r>
-          </w:p>
-          <w:p>
-            <w:pPr>
-              <w:ind w:left="1440"/>
-              <w:rPr>
-                <w:i/>
-                <w:iCs/>
-              </w:rPr>
-            </w:pPr>
-            <w:r>
-              <w:rPr>
-                <w:i/>
-                <w:iCs/>
-              </w:rPr>
-              <w:t>var header = document.getElementById('main-header');</w:t>
-            </w:r>
-          </w:p>
-          <w:p>
-            <w:pPr>
-              <w:ind w:left="1440"/>
-              <w:rPr>
-                <w:i/>
-                <w:iCs/>
-              </w:rPr>
-            </w:pPr>
-            <w:r>
-              <w:rPr>
-                <w:i/>
-                <w:iCs/>
-              </w:rPr>
-              <w:t>header.style.borderBottom = 'solid 3px #000';</w:t>
+              <w:t>Image borders</w:t>
+            </w:r>
+            <w:r>
+              <w:t xml:space="preserve"> (inc Johnson)</w:t>
             </w:r>
           </w:p>
           <w:p>
@@ -248,7 +221,7 @@
               <w:rPr>
                 <w:rFonts w:cstheme="minorHAnsi"/>
               </w:rPr>
-              <w:t>Grey when hover over buttons</w:t>
+              <w:t>Make sure images are all HD like Barack</w:t>
             </w:r>
           </w:p>
           <w:p>
@@ -258,15 +231,9 @@
                 <w:ilvl w:val="0"/>
                 <w:numId w:val="1"/>
               </w:numPr>
-              <w:rPr>
-                <w:rFonts w:cstheme="minorHAnsi"/>
-              </w:rPr>
-            </w:pPr>
-            <w:r>
-              <w:rPr>
-                <w:rFonts w:cstheme="minorHAnsi"/>
-              </w:rPr>
-              <w:t>Make sure images are all HD like Barack</w:t>
+            </w:pPr>
+            <w:r>
+              <w:t>Stop the previous sound clip when new one starts</w:t>
             </w:r>
           </w:p>
           <w:p>
@@ -278,10 +245,10 @@
               </w:numPr>
             </w:pPr>
             <w:r>
-              <w:rPr>
-                <w:rFonts w:cstheme="minorHAnsi"/>
-              </w:rPr>
-              <w:t>Amend padding so footer isn’t so padded</w:t>
+              <w:t>Favicon</w:t>
+            </w:r>
+            <w:r>
+              <w:t xml:space="preserve"> – use basic logo</w:t>
             </w:r>
           </w:p>
           <w:p>
@@ -293,7 +260,22 @@
               </w:numPr>
             </w:pPr>
             <w:r>
-              <w:t>Social media links</w:t>
+              <w:rPr>
+                <w:rFonts w:cstheme="minorHAnsi"/>
+              </w:rPr>
+              <w:t>Logo</w:t>
+            </w:r>
+            <w:r>
+              <w:rPr>
+                <w:rFonts w:cstheme="minorHAnsi"/>
+              </w:rPr>
+              <w:t xml:space="preserve"> – squiggly smile, antanae off center</w:t>
+            </w:r>
+            <w:r>
+              <w:rPr>
+                <w:rFonts w:cstheme="minorHAnsi"/>
+              </w:rPr>
+              <w:t>, ears</w:t>
             </w:r>
           </w:p>
           <w:p>
@@ -305,57 +287,7 @@
               </w:numPr>
             </w:pPr>
             <w:r>
-              <w:t>Sort footer</w:t>
-            </w:r>
-            <w:bookmarkStart w:id="0" w:name="_GoBack"/>
-            <w:bookmarkEnd w:id="0"/>
-          </w:p>
-          <w:p>
-            <w:pPr>
-              <w:pStyle w:val="ListParagraph"/>
-              <w:numPr>
-                <w:ilvl w:val="0"/>
-                <w:numId w:val="1"/>
-              </w:numPr>
-            </w:pPr>
-            <w:r>
-              <w:t>Stop the previous sound clip when new one starts</w:t>
-            </w:r>
-          </w:p>
-          <w:p>
-            <w:pPr>
-              <w:pStyle w:val="ListParagraph"/>
-              <w:numPr>
-                <w:ilvl w:val="0"/>
-                <w:numId w:val="1"/>
-              </w:numPr>
-            </w:pPr>
-            <w:r>
-              <w:t>Favicon</w:t>
-            </w:r>
-          </w:p>
-          <w:p>
-            <w:pPr>
-              <w:pStyle w:val="ListParagraph"/>
-              <w:numPr>
-                <w:ilvl w:val="0"/>
-                <w:numId w:val="1"/>
-              </w:numPr>
-            </w:pPr>
-            <w:r>
               <w:t>Move politician pages into separate folder – clear top level</w:t>
-            </w:r>
-          </w:p>
-          <w:p>
-            <w:pPr>
-              <w:pStyle w:val="ListParagraph"/>
-              <w:numPr>
-                <w:ilvl w:val="0"/>
-                <w:numId w:val="1"/>
-              </w:numPr>
-            </w:pPr>
-            <w:r>
-              <w:t>Hamburger bar on mobile</w:t>
             </w:r>
           </w:p>
         </w:tc>
@@ -403,25 +335,13 @@
               <w:rPr>
                 <w:rFonts w:cstheme="minorHAnsi"/>
               </w:rPr>
-              <w:t xml:space="preserve">Display </w:t>
-            </w:r>
-            <w:r>
-              <w:rPr>
-                <w:rFonts w:cstheme="minorHAnsi"/>
-              </w:rPr>
-              <w:t xml:space="preserve">additional text </w:t>
-            </w:r>
-            <w:r>
-              <w:rPr>
-                <w:rFonts w:cstheme="minorHAnsi"/>
-              </w:rPr>
-              <w:t>on hover</w:t>
-            </w:r>
-            <w:r>
-              <w:rPr>
-                <w:rFonts w:cstheme="minorHAnsi"/>
-              </w:rPr>
-              <w:t xml:space="preserve"> -e.g. Former President of the US</w:t>
+              <w:t>S</w:t>
+            </w:r>
+            <w:r>
+              <w:rPr>
+                <w:rFonts w:cstheme="minorHAnsi"/>
+              </w:rPr>
+              <w:t>earch for politicians, Traversy, DOM4 20:00</w:t>
             </w:r>
           </w:p>
           <w:p>
@@ -439,7 +359,25 @@
               <w:rPr>
                 <w:rFonts w:cstheme="minorHAnsi"/>
               </w:rPr>
-              <w:t>National flag silhouettes</w:t>
+              <w:t xml:space="preserve">Display </w:t>
+            </w:r>
+            <w:r>
+              <w:rPr>
+                <w:rFonts w:cstheme="minorHAnsi"/>
+              </w:rPr>
+              <w:t xml:space="preserve">additional text </w:t>
+            </w:r>
+            <w:r>
+              <w:rPr>
+                <w:rFonts w:cstheme="minorHAnsi"/>
+              </w:rPr>
+              <w:t>on hover</w:t>
+            </w:r>
+            <w:r>
+              <w:rPr>
+                <w:rFonts w:cstheme="minorHAnsi"/>
+              </w:rPr>
+              <w:t xml:space="preserve"> -e.g. Former President of the US</w:t>
             </w:r>
           </w:p>
           <w:p>
@@ -457,7 +395,7 @@
               <w:rPr>
                 <w:rFonts w:cstheme="minorHAnsi"/>
               </w:rPr>
-              <w:t>Stumbling robot in header</w:t>
+              <w:t>National flag silhouettes</w:t>
             </w:r>
           </w:p>
           <w:p>
@@ -475,7 +413,7 @@
               <w:rPr>
                 <w:rFonts w:cstheme="minorHAnsi"/>
               </w:rPr>
-              <w:t>Implement recorded.js to allow other to record sound and upload</w:t>
+              <w:t>Stumbling robot in header</w:t>
             </w:r>
           </w:p>
           <w:p>
@@ -493,7 +431,7 @@
               <w:rPr>
                 <w:rFonts w:cstheme="minorHAnsi"/>
               </w:rPr>
-              <w:t>Bring boxes closer together</w:t>
+              <w:t>Implement recorded.js to allow other to record sound and upload</w:t>
             </w:r>
           </w:p>
           <w:p>
@@ -535,7 +473,19 @@
               <w:rPr>
                 <w:rFonts w:cstheme="minorHAnsi"/>
               </w:rPr>
-              <w:t xml:space="preserve">Scrolls through images </w:t>
+              <w:t xml:space="preserve">Scrolls through </w:t>
+            </w:r>
+            <w:r>
+              <w:rPr>
+                <w:rFonts w:cstheme="minorHAnsi"/>
+              </w:rPr>
+              <w:t xml:space="preserve">different </w:t>
+            </w:r>
+            <w:r>
+              <w:rPr>
+                <w:rFonts w:cstheme="minorHAnsi"/>
+              </w:rPr>
+              <w:t xml:space="preserve">images </w:t>
             </w:r>
             <w:r>
               <w:rPr>
@@ -547,7 +497,7 @@
               <w:rPr>
                 <w:rFonts w:cstheme="minorHAnsi"/>
               </w:rPr>
-              <w:t xml:space="preserve">each response. </w:t>
+              <w:t xml:space="preserve">response. </w:t>
             </w:r>
           </w:p>
           <w:p>
@@ -557,9 +507,6 @@
                 <w:ilvl w:val="0"/>
                 <w:numId w:val="2"/>
               </w:numPr>
-              <w:rPr>
-                <w:rFonts w:cstheme="minorHAnsi"/>
-              </w:rPr>
             </w:pPr>
             <w:r>
               <w:rPr>
@@ -572,18 +519,6 @@
                 <w:rFonts w:cstheme="minorHAnsi"/>
               </w:rPr>
               <w:t xml:space="preserve"> – black and white</w:t>
-            </w:r>
-          </w:p>
-          <w:p>
-            <w:pPr>
-              <w:pStyle w:val="ListParagraph"/>
-              <w:numPr>
-                <w:ilvl w:val="0"/>
-                <w:numId w:val="2"/>
-              </w:numPr>
-            </w:pPr>
-            <w:r>
-              <w:t>Text sizes on bot-request</w:t>
             </w:r>
           </w:p>
         </w:tc>

</xml_diff>

<commit_message>
PHP connection script removed.
</commit_message>
<xml_diff>
--- a/documents/notes.docx
+++ b/documents/notes.docx
@@ -66,64 +66,10 @@
               </w:numPr>
             </w:pPr>
             <w:r>
-              <w:t>De-</w:t>
-            </w:r>
-            <w:r>
-              <w:t>server</w:t>
-            </w:r>
-          </w:p>
-          <w:p>
-            <w:pPr>
-              <w:pStyle w:val="ListParagraph"/>
-              <w:numPr>
-                <w:ilvl w:val="1"/>
-                <w:numId w:val="1"/>
-              </w:numPr>
-            </w:pPr>
-            <w:r>
-              <w:t>Request bot</w:t>
-            </w:r>
-          </w:p>
-          <w:p>
-            <w:pPr>
-              <w:pStyle w:val="ListParagraph"/>
-              <w:numPr>
-                <w:ilvl w:val="1"/>
-                <w:numId w:val="1"/>
-              </w:numPr>
-            </w:pPr>
-            <w:r>
-              <w:t xml:space="preserve">Contact </w:t>
-            </w:r>
-            <w:r>
-              <w:t>page</w:t>
-            </w:r>
-          </w:p>
-          <w:p>
-            <w:pPr>
-              <w:pStyle w:val="ListParagraph"/>
-              <w:numPr>
-                <w:ilvl w:val="1"/>
-                <w:numId w:val="1"/>
-              </w:numPr>
-            </w:pPr>
-            <w:r>
-              <w:t>Error messages in JS</w:t>
+              <w:t>Images black and white</w:t>
             </w:r>
             <w:bookmarkStart w:id="0" w:name="_GoBack"/>
             <w:bookmarkEnd w:id="0"/>
-          </w:p>
-          <w:p>
-            <w:pPr>
-              <w:pStyle w:val="ListParagraph"/>
-              <w:numPr>
-                <w:ilvl w:val="1"/>
-                <w:numId w:val="1"/>
-              </w:numPr>
-            </w:pPr>
-            <w:r>
-              <w:t>Test with xampp stopped</w:t>
-            </w:r>
           </w:p>
         </w:tc>
       </w:tr>
@@ -165,18 +111,6 @@
             </w:pPr>
             <w:r>
               <w:t>About page</w:t>
-            </w:r>
-          </w:p>
-          <w:p>
-            <w:pPr>
-              <w:pStyle w:val="ListParagraph"/>
-              <w:numPr>
-                <w:ilvl w:val="0"/>
-                <w:numId w:val="1"/>
-              </w:numPr>
-            </w:pPr>
-            <w:r>
-              <w:t>Images black and white</w:t>
             </w:r>
           </w:p>
           <w:p>

</xml_diff>

<commit_message>
Images updated to black and white / threshold.
</commit_message>
<xml_diff>
--- a/documents/notes.docx
+++ b/documents/notes.docx
@@ -6,8 +6,13 @@
       <w:pPr>
         <w:pStyle w:val="Heading1"/>
       </w:pPr>
+      <w:proofErr w:type="spellStart"/>
       <w:r>
-        <w:t>Politi-bot</w:t>
+        <w:t>Politi</w:t>
+      </w:r>
+      <w:proofErr w:type="spellEnd"/>
+      <w:r>
+        <w:t>-bot</w:t>
       </w:r>
     </w:p>
     <w:p>
@@ -66,10 +71,25 @@
               </w:numPr>
             </w:pPr>
             <w:r>
-              <w:t>Images black and white</w:t>
+              <w:t>Text appears on hover and background is greyed out (so text can be clearly read)</w:t>
+            </w:r>
+          </w:p>
+          <w:p>
+            <w:pPr>
+              <w:pStyle w:val="ListParagraph"/>
+              <w:numPr>
+                <w:ilvl w:val="0"/>
+                <w:numId w:val="1"/>
+              </w:numPr>
+            </w:pPr>
+            <w:r>
+              <w:t>Text appe</w:t>
             </w:r>
             <w:bookmarkStart w:id="0" w:name="_GoBack"/>
             <w:bookmarkEnd w:id="0"/>
+            <w:r>
+              <w:t>ar in middle of image</w:t>
+            </w:r>
           </w:p>
         </w:tc>
       </w:tr>
@@ -137,7 +157,15 @@
               <w:t>Image borders</w:t>
             </w:r>
             <w:r>
-              <w:t xml:space="preserve"> (inc Johnson)</w:t>
+              <w:t xml:space="preserve"> (</w:t>
+            </w:r>
+            <w:proofErr w:type="spellStart"/>
+            <w:r>
+              <w:t>inc</w:t>
+            </w:r>
+            <w:proofErr w:type="spellEnd"/>
+            <w:r>
+              <w:t xml:space="preserve"> Johnson)</w:t>
             </w:r>
           </w:p>
           <w:p>
@@ -203,8 +231,30 @@
               <w:rPr>
                 <w:rFonts w:cstheme="minorHAnsi"/>
               </w:rPr>
-              <w:t xml:space="preserve"> – squiggly smile, antanae off center</w:t>
-            </w:r>
+              <w:t xml:space="preserve"> – squiggly smile, </w:t>
+            </w:r>
+            <w:proofErr w:type="spellStart"/>
+            <w:r>
+              <w:rPr>
+                <w:rFonts w:cstheme="minorHAnsi"/>
+              </w:rPr>
+              <w:t>antanae</w:t>
+            </w:r>
+            <w:proofErr w:type="spellEnd"/>
+            <w:r>
+              <w:rPr>
+                <w:rFonts w:cstheme="minorHAnsi"/>
+              </w:rPr>
+              <w:t xml:space="preserve"> off </w:t>
+            </w:r>
+            <w:proofErr w:type="spellStart"/>
+            <w:r>
+              <w:rPr>
+                <w:rFonts w:cstheme="minorHAnsi"/>
+              </w:rPr>
+              <w:t>center</w:t>
+            </w:r>
+            <w:proofErr w:type="spellEnd"/>
             <w:r>
               <w:rPr>
                 <w:rFonts w:cstheme="minorHAnsi"/>
@@ -275,7 +325,21 @@
               <w:rPr>
                 <w:rFonts w:cstheme="minorHAnsi"/>
               </w:rPr>
-              <w:t>earch for politicians, Traversy, DOM4 20:00</w:t>
+              <w:t xml:space="preserve">earch for politicians, </w:t>
+            </w:r>
+            <w:proofErr w:type="spellStart"/>
+            <w:r>
+              <w:rPr>
+                <w:rFonts w:cstheme="minorHAnsi"/>
+              </w:rPr>
+              <w:t>Traversy</w:t>
+            </w:r>
+            <w:proofErr w:type="spellEnd"/>
+            <w:r>
+              <w:rPr>
+                <w:rFonts w:cstheme="minorHAnsi"/>
+              </w:rPr>
+              <w:t>, DOM4 20:00</w:t>
             </w:r>
           </w:p>
           <w:p>

</xml_diff>

<commit_message>
Image on hover and fade in.
</commit_message>
<xml_diff>
--- a/documents/notes.docx
+++ b/documents/notes.docx
@@ -66,7 +66,7 @@
               </w:numPr>
             </w:pPr>
             <w:r>
-              <w:t>Text appears on hover and background is greyed out (so text can be clearly read)</w:t>
+              <w:t>Text fades in</w:t>
             </w:r>
           </w:p>
           <w:p>
@@ -78,22 +78,31 @@
               </w:numPr>
             </w:pPr>
             <w:r>
-              <w:t>Text appear in middle of image</w:t>
-            </w:r>
-          </w:p>
-          <w:p>
-            <w:pPr>
-              <w:pStyle w:val="ListParagraph"/>
-              <w:numPr>
-                <w:ilvl w:val="0"/>
-                <w:numId w:val="1"/>
-              </w:numPr>
-            </w:pPr>
-            <w:r>
-              <w:t>Text remains displayed on tablet or less</w:t>
+              <w:t xml:space="preserve">Text remains displayed </w:t>
+            </w:r>
+            <w:r>
+              <w:t xml:space="preserve">without hover </w:t>
+            </w:r>
+            <w:r>
+              <w:t>on tablet or less</w:t>
+            </w:r>
+            <w:r>
+              <w:t xml:space="preserve"> </w:t>
+            </w:r>
+            <w:r>
+              <w:t>–</w:t>
+            </w:r>
+            <w:r>
+              <w:t xml:space="preserve"> </w:t>
+            </w:r>
+            <w:r>
+              <w:t>black</w:t>
             </w:r>
             <w:bookmarkStart w:id="0" w:name="_GoBack"/>
             <w:bookmarkEnd w:id="0"/>
+            <w:r>
+              <w:t>, images faded</w:t>
+            </w:r>
           </w:p>
         </w:tc>
       </w:tr>

</xml_diff>

<commit_message>
Audio working. Sounds reset to start when any buttons pressed.
</commit_message>
<xml_diff>
--- a/documents/notes.docx
+++ b/documents/notes.docx
@@ -66,7 +66,7 @@
               </w:numPr>
             </w:pPr>
             <w:r>
-              <w:t>Text fades in</w:t>
+              <w:t>Stop the previous sound clip when new one starts</w:t>
             </w:r>
           </w:p>
           <w:p>
@@ -77,32 +77,6 @@
                 <w:numId w:val="1"/>
               </w:numPr>
             </w:pPr>
-            <w:r>
-              <w:t xml:space="preserve">Text remains displayed </w:t>
-            </w:r>
-            <w:r>
-              <w:t xml:space="preserve">without hover </w:t>
-            </w:r>
-            <w:r>
-              <w:t>on tablet or less</w:t>
-            </w:r>
-            <w:r>
-              <w:t xml:space="preserve"> </w:t>
-            </w:r>
-            <w:r>
-              <w:t>–</w:t>
-            </w:r>
-            <w:r>
-              <w:t xml:space="preserve"> </w:t>
-            </w:r>
-            <w:r>
-              <w:t>black</w:t>
-            </w:r>
-            <w:bookmarkStart w:id="0" w:name="_GoBack"/>
-            <w:bookmarkEnd w:id="0"/>
-            <w:r>
-              <w:t>, images faded</w:t>
-            </w:r>
           </w:p>
         </w:tc>
       </w:tr>
@@ -145,6 +119,9 @@
             <w:r>
               <w:t>About page</w:t>
             </w:r>
+            <w:r>
+              <w:t xml:space="preserve"> – include robot image</w:t>
+            </w:r>
           </w:p>
           <w:p>
             <w:pPr>
@@ -157,6 +134,11 @@
             <w:r>
               <w:t>mb2 for cards and buttons so they're spaced better</w:t>
             </w:r>
+            <w:r>
+              <w:t xml:space="preserve"> – low to no</w:t>
+            </w:r>
+            <w:bookmarkStart w:id="0" w:name="_GoBack"/>
+            <w:bookmarkEnd w:id="0"/>
           </w:p>
           <w:p>
             <w:pPr>
@@ -200,7 +182,10 @@
               </w:numPr>
             </w:pPr>
             <w:r>
-              <w:t>Stop the previous sound clip when new one starts</w:t>
+              <w:t>Favicon</w:t>
+            </w:r>
+            <w:r>
+              <w:t xml:space="preserve"> – use basic logo</w:t>
             </w:r>
           </w:p>
           <w:p>
@@ -212,10 +197,22 @@
               </w:numPr>
             </w:pPr>
             <w:r>
-              <w:t>Favicon</w:t>
-            </w:r>
-            <w:r>
-              <w:t xml:space="preserve"> – use basic logo</w:t>
+              <w:rPr>
+                <w:rFonts w:cstheme="minorHAnsi"/>
+              </w:rPr>
+              <w:t>Logo</w:t>
+            </w:r>
+            <w:r>
+              <w:rPr>
+                <w:rFonts w:cstheme="minorHAnsi"/>
+              </w:rPr>
+              <w:t xml:space="preserve"> – squiggly smile, antanae off center</w:t>
+            </w:r>
+            <w:r>
+              <w:rPr>
+                <w:rFonts w:cstheme="minorHAnsi"/>
+              </w:rPr>
+              <w:t>, ears</w:t>
             </w:r>
           </w:p>
           <w:p>
@@ -226,36 +223,6 @@
                 <w:numId w:val="1"/>
               </w:numPr>
             </w:pPr>
-            <w:r>
-              <w:rPr>
-                <w:rFonts w:cstheme="minorHAnsi"/>
-              </w:rPr>
-              <w:t>Logo</w:t>
-            </w:r>
-            <w:r>
-              <w:rPr>
-                <w:rFonts w:cstheme="minorHAnsi"/>
-              </w:rPr>
-              <w:t xml:space="preserve"> – squiggly smile, antanae off center</w:t>
-            </w:r>
-            <w:r>
-              <w:rPr>
-                <w:rFonts w:cstheme="minorHAnsi"/>
-              </w:rPr>
-              <w:t>, ears</w:t>
-            </w:r>
-          </w:p>
-          <w:p>
-            <w:pPr>
-              <w:pStyle w:val="ListParagraph"/>
-              <w:numPr>
-                <w:ilvl w:val="0"/>
-                <w:numId w:val="1"/>
-              </w:numPr>
-            </w:pPr>
-            <w:r>
-              <w:t>Move politician pages into separate folder – clear top level</w:t>
-            </w:r>
           </w:p>
         </w:tc>
       </w:tr>
@@ -309,6 +276,21 @@
                 <w:rFonts w:cstheme="minorHAnsi"/>
               </w:rPr>
               <w:t>earch for politicians, Traversy, DOM4 20:00</w:t>
+            </w:r>
+          </w:p>
+          <w:p>
+            <w:pPr>
+              <w:pStyle w:val="ListParagraph"/>
+              <w:numPr>
+                <w:ilvl w:val="0"/>
+                <w:numId w:val="2"/>
+              </w:numPr>
+              <w:rPr>
+                <w:rFonts w:cstheme="minorHAnsi"/>
+              </w:rPr>
+            </w:pPr>
+            <w:r>
+              <w:t>Move politician pages into separate folder – clear top level</w:t>
             </w:r>
           </w:p>
           <w:p>

</xml_diff>